<commit_message>
Chapter 5 and chapter 4 modified
</commit_message>
<xml_diff>
--- a/report/Chapter_5.docx
+++ b/report/Chapter_5.docx
@@ -21,17 +21,7 @@
           <w:sz w:val="40"/>
           <w:szCs w:val="40"/>
         </w:rPr>
-        <w:t xml:space="preserve">Chapter </w:t>
-      </w:r>
-      <w:r>
-        <w:rPr>
-          <w:rFonts w:cstheme="minorHAnsi"/>
-          <w:b/>
-          <w:bCs/>
-          <w:sz w:val="40"/>
-          <w:szCs w:val="40"/>
-        </w:rPr>
-        <w:t>5</w:t>
+        <w:t>Chapter 5</w:t>
       </w:r>
     </w:p>
     <w:p>
@@ -370,25 +360,7 @@
           <w:sz w:val="24"/>
           <w:szCs w:val="24"/>
         </w:rPr>
-        <w:t xml:space="preserve">This can also be used in </w:t>
-      </w:r>
-      <w:proofErr w:type="gramStart"/>
-      <w:r>
-        <w:rPr>
-          <w:rFonts w:cstheme="minorHAnsi"/>
-          <w:sz w:val="24"/>
-          <w:szCs w:val="24"/>
-        </w:rPr>
-        <w:t>hospitals  where</w:t>
-      </w:r>
-      <w:proofErr w:type="gramEnd"/>
-      <w:r>
-        <w:rPr>
-          <w:rFonts w:cstheme="minorHAnsi"/>
-          <w:sz w:val="24"/>
-          <w:szCs w:val="24"/>
-        </w:rPr>
-        <w:t xml:space="preserve"> there are </w:t>
+        <w:t xml:space="preserve">This can also be used in hospitals where there are </w:t>
       </w:r>
       <w:r>
         <w:rPr>
@@ -443,8 +415,22 @@
           <w:sz w:val="28"/>
           <w:szCs w:val="28"/>
         </w:rPr>
-        <w:t>Observation</w:t>
-      </w:r>
+        <w:t>Limitation</w:t>
+      </w:r>
+    </w:p>
+    <w:p>
+      <w:pPr>
+        <w:pStyle w:val="ListParagraph"/>
+        <w:ind w:left="792"/>
+        <w:jc w:val="both"/>
+        <w:rPr>
+          <w:rFonts w:cstheme="minorHAnsi"/>
+          <w:b/>
+          <w:bCs/>
+          <w:sz w:val="28"/>
+          <w:szCs w:val="28"/>
+        </w:rPr>
+      </w:pPr>
     </w:p>
     <w:p>
       <w:pPr>
@@ -457,25 +443,13 @@
           <w:szCs w:val="24"/>
         </w:rPr>
       </w:pPr>
-    </w:p>
-    <w:p>
-      <w:pPr>
-        <w:pStyle w:val="ListParagraph"/>
-        <w:ind w:left="360"/>
-        <w:jc w:val="both"/>
-        <w:rPr>
-          <w:rFonts w:cstheme="minorHAnsi"/>
-          <w:sz w:val="24"/>
-          <w:szCs w:val="24"/>
-        </w:rPr>
-      </w:pPr>
-      <w:r>
-        <w:rPr>
-          <w:rFonts w:cstheme="minorHAnsi"/>
-          <w:sz w:val="24"/>
-          <w:szCs w:val="24"/>
-        </w:rPr>
-        <w:t>The testing was divided into various phases. The main objective for phase wise testing was to detect problem at component level.</w:t>
+      <w:r>
+        <w:rPr>
+          <w:rFonts w:cstheme="minorHAnsi"/>
+          <w:sz w:val="24"/>
+          <w:szCs w:val="24"/>
+        </w:rPr>
+        <w:t>The device is designed to rule out maximum problems associated with it yet there are some limitations to it. Below mentioned are the limitations:</w:t>
       </w:r>
     </w:p>
     <w:p>
@@ -510,20 +484,8 @@
           <w:sz w:val="24"/>
           <w:szCs w:val="24"/>
         </w:rPr>
-        <w:t>GSM Module Testing: We first tested GSM Module with Arduino Uno board. Here we found that the legend printed on board had some error. Power and Status light were wrongly printed and Tx, Rx were also wrongly printed. After detection of this error the GSM Module was working properly.</w:t>
-      </w:r>
-    </w:p>
-    <w:p>
-      <w:pPr>
-        <w:pStyle w:val="ListParagraph"/>
-        <w:ind w:left="1080"/>
-        <w:jc w:val="both"/>
-        <w:rPr>
-          <w:rFonts w:cstheme="minorHAnsi"/>
-          <w:sz w:val="24"/>
-          <w:szCs w:val="24"/>
-        </w:rPr>
-      </w:pPr>
+        <w:t>The device needs a good cellular network since it has a GSM Module with sim card in it.</w:t>
+      </w:r>
     </w:p>
     <w:p>
       <w:pPr>
@@ -545,18 +507,8 @@
           <w:sz w:val="24"/>
           <w:szCs w:val="24"/>
         </w:rPr>
-        <w:t>Bluetooth Module Testing: We first interfaced HC-05 with Arduino board to check for any errors in module. After testing we were able to conclude that HC-05 was working in the expected manner.</w:t>
-      </w:r>
-    </w:p>
-    <w:p>
-      <w:pPr>
-        <w:pStyle w:val="ListParagraph"/>
-        <w:rPr>
-          <w:rFonts w:cstheme="minorHAnsi"/>
-          <w:sz w:val="24"/>
-          <w:szCs w:val="24"/>
-        </w:rPr>
-      </w:pPr>
+        <w:t>The battery connected to it must be checked regularly since it may discharge itself when kept ideally.</w:t>
+      </w:r>
     </w:p>
     <w:p>
       <w:pPr>
@@ -578,74 +530,96 @@
           <w:sz w:val="24"/>
           <w:szCs w:val="24"/>
         </w:rPr>
-        <w:t>LCD Testing: We tried to print some characters on LCD to check the program of LCD.</w:t>
-      </w:r>
-    </w:p>
-    <w:p>
-      <w:pPr>
-        <w:pStyle w:val="ListParagraph"/>
-        <w:ind w:left="1080"/>
-        <w:jc w:val="both"/>
-        <w:rPr>
-          <w:rFonts w:cstheme="minorHAnsi"/>
-          <w:sz w:val="24"/>
-          <w:szCs w:val="24"/>
-        </w:rPr>
-      </w:pPr>
-      <w:r>
-        <w:rPr>
-          <w:rFonts w:cstheme="minorHAnsi"/>
-          <w:sz w:val="24"/>
-          <w:szCs w:val="24"/>
-        </w:rPr>
-        <w:t xml:space="preserve"> </w:t>
-      </w:r>
+        <w:t>While the data of medicine is to be entered the person, who is entering the data must be near the dispenser since it has Bluetooth module to receive data.</w:t>
+      </w:r>
+    </w:p>
+    <w:p>
+      <w:pPr>
+        <w:pStyle w:val="ListParagraph"/>
+        <w:ind w:left="792"/>
+        <w:jc w:val="both"/>
+        <w:rPr>
+          <w:rFonts w:cstheme="minorHAnsi"/>
+          <w:b/>
+          <w:bCs/>
+          <w:sz w:val="28"/>
+          <w:szCs w:val="28"/>
+        </w:rPr>
+      </w:pPr>
     </w:p>
     <w:p>
       <w:pPr>
         <w:pStyle w:val="ListParagraph"/>
         <w:numPr>
-          <w:ilvl w:val="0"/>
-          <w:numId w:val="2"/>
+          <w:ilvl w:val="1"/>
+          <w:numId w:val="1"/>
         </w:numPr>
         <w:jc w:val="both"/>
         <w:rPr>
           <w:rFonts w:cstheme="minorHAnsi"/>
-          <w:sz w:val="24"/>
-          <w:szCs w:val="24"/>
-        </w:rPr>
-      </w:pPr>
-      <w:r>
-        <w:rPr>
-          <w:rFonts w:cstheme="minorHAnsi"/>
-          <w:sz w:val="24"/>
-          <w:szCs w:val="24"/>
-        </w:rPr>
-        <w:t xml:space="preserve">Stepper Motor Testing: The stepper motor was working properly but the power dissipation in motor was much more than expected so to </w:t>
-      </w:r>
-      <w:proofErr w:type="spellStart"/>
-      <w:r>
-        <w:rPr>
-          <w:rFonts w:cstheme="minorHAnsi"/>
-          <w:sz w:val="24"/>
-          <w:szCs w:val="24"/>
-        </w:rPr>
-        <w:t>over come</w:t>
-      </w:r>
-      <w:proofErr w:type="spellEnd"/>
-      <w:r>
-        <w:rPr>
-          <w:rFonts w:cstheme="minorHAnsi"/>
-          <w:sz w:val="24"/>
-          <w:szCs w:val="24"/>
-        </w:rPr>
-        <w:t xml:space="preserve"> this we used a relay that would cut the power supply to driver when motor is not in use. This resulted in reduced power consumption.</w:t>
-      </w:r>
-    </w:p>
-    <w:p>
-      <w:pPr>
-        <w:pStyle w:val="ListParagraph"/>
-        <w:ind w:left="1080"/>
+          <w:b/>
+          <w:bCs/>
+          <w:sz w:val="28"/>
+          <w:szCs w:val="28"/>
+        </w:rPr>
+      </w:pPr>
+      <w:r>
+        <w:rPr>
+          <w:rFonts w:cstheme="minorHAnsi"/>
+          <w:b/>
+          <w:bCs/>
+          <w:sz w:val="28"/>
+          <w:szCs w:val="28"/>
+        </w:rPr>
+        <w:t>Scope of Improvement and Modification Possibilities</w:t>
+      </w:r>
+    </w:p>
+    <w:p>
+      <w:pPr>
+        <w:pStyle w:val="ListParagraph"/>
+        <w:ind w:left="792"/>
+        <w:jc w:val="both"/>
+        <w:rPr>
+          <w:rFonts w:cstheme="minorHAnsi"/>
+          <w:b/>
+          <w:bCs/>
+          <w:sz w:val="28"/>
+          <w:szCs w:val="28"/>
+        </w:rPr>
+      </w:pPr>
+    </w:p>
+    <w:p>
+      <w:pPr>
+        <w:pStyle w:val="ListParagraph"/>
+        <w:ind w:left="360"/>
+        <w:jc w:val="both"/>
+        <w:rPr>
+          <w:rFonts w:cstheme="minorHAnsi"/>
+          <w:sz w:val="24"/>
+          <w:szCs w:val="24"/>
+        </w:rPr>
+      </w:pPr>
+      <w:r>
+        <w:rPr>
+          <w:rFonts w:cstheme="minorHAnsi"/>
+          <w:sz w:val="24"/>
+          <w:szCs w:val="24"/>
+        </w:rPr>
+        <w:t xml:space="preserve">The </w:t>
+      </w:r>
+      <w:r>
+        <w:rPr>
+          <w:rFonts w:cstheme="minorHAnsi"/>
+          <w:sz w:val="24"/>
+          <w:szCs w:val="24"/>
+        </w:rPr>
+        <w:t>data reception from Bluetooth module can be substituted by data reception from GSM module so that medicine time can be entered from remote location also. A battery charger can be connected so that the regular check on battery can be avoided. The number of slots can be increased so that the person who needs to take medicine more frequently is also considered.</w:t>
+      </w:r>
+    </w:p>
+    <w:p>
+      <w:pPr>
+        <w:pStyle w:val="ListParagraph"/>
+        <w:ind w:left="360"/>
         <w:jc w:val="both"/>
         <w:rPr>
           <w:rFonts w:cstheme="minorHAnsi"/>
@@ -658,138 +632,132 @@
       <w:pPr>
         <w:pStyle w:val="ListParagraph"/>
         <w:numPr>
-          <w:ilvl w:val="0"/>
-          <w:numId w:val="2"/>
+          <w:ilvl w:val="1"/>
+          <w:numId w:val="1"/>
         </w:numPr>
         <w:jc w:val="both"/>
         <w:rPr>
           <w:rFonts w:cstheme="minorHAnsi"/>
-          <w:sz w:val="24"/>
-          <w:szCs w:val="24"/>
-        </w:rPr>
-      </w:pPr>
-      <w:r>
-        <w:rPr>
-          <w:rFonts w:cstheme="minorHAnsi"/>
-          <w:sz w:val="24"/>
-          <w:szCs w:val="24"/>
-        </w:rPr>
-        <w:t xml:space="preserve">IR Sensor Testing: The concept behind testing IR sensor was to display ‘1’ on LCD when object is detected and print ‘0’ when no object is found. </w:t>
-      </w:r>
-    </w:p>
-    <w:p>
-      <w:pPr>
-        <w:pStyle w:val="ListParagraph"/>
-        <w:rPr>
-          <w:rFonts w:cstheme="minorHAnsi"/>
-          <w:sz w:val="24"/>
-          <w:szCs w:val="24"/>
-        </w:rPr>
-      </w:pPr>
-    </w:p>
-    <w:p>
-      <w:pPr>
-        <w:pStyle w:val="ListParagraph"/>
-        <w:numPr>
-          <w:ilvl w:val="0"/>
-          <w:numId w:val="2"/>
-        </w:numPr>
-        <w:jc w:val="both"/>
-        <w:rPr>
-          <w:rFonts w:cstheme="minorHAnsi"/>
-          <w:sz w:val="24"/>
-          <w:szCs w:val="24"/>
-        </w:rPr>
-      </w:pPr>
-      <w:r>
-        <w:rPr>
-          <w:rFonts w:cstheme="minorHAnsi"/>
-          <w:sz w:val="24"/>
-          <w:szCs w:val="24"/>
-        </w:rPr>
-        <w:t xml:space="preserve">Battery Operated Power Supply Testing: The main objective was to provide the controller an uninterrupted power supply on mains failure. </w:t>
-      </w:r>
-      <w:proofErr w:type="gramStart"/>
-      <w:r>
-        <w:rPr>
-          <w:rFonts w:cstheme="minorHAnsi"/>
-          <w:sz w:val="24"/>
-          <w:szCs w:val="24"/>
-        </w:rPr>
-        <w:t>Thus</w:t>
-      </w:r>
-      <w:proofErr w:type="gramEnd"/>
-      <w:r>
-        <w:rPr>
-          <w:rFonts w:cstheme="minorHAnsi"/>
-          <w:sz w:val="24"/>
-          <w:szCs w:val="24"/>
-        </w:rPr>
-        <w:t xml:space="preserve"> in testing phase we used a led as load and intentionally turned off the mains power supply so that battery provides power to led.</w:t>
-      </w:r>
-    </w:p>
-    <w:p>
-      <w:pPr>
-        <w:pStyle w:val="ListParagraph"/>
-        <w:rPr>
-          <w:rFonts w:cstheme="minorHAnsi"/>
-          <w:sz w:val="24"/>
-          <w:szCs w:val="24"/>
-        </w:rPr>
-      </w:pPr>
-    </w:p>
-    <w:p>
-      <w:pPr>
-        <w:pStyle w:val="ListParagraph"/>
-        <w:numPr>
-          <w:ilvl w:val="0"/>
-          <w:numId w:val="2"/>
-        </w:numPr>
-        <w:jc w:val="both"/>
-        <w:rPr>
-          <w:rFonts w:cstheme="minorHAnsi"/>
-          <w:sz w:val="24"/>
-          <w:szCs w:val="24"/>
-        </w:rPr>
-      </w:pPr>
-      <w:r>
-        <w:rPr>
-          <w:rFonts w:cstheme="minorHAnsi"/>
-          <w:sz w:val="24"/>
-          <w:szCs w:val="24"/>
-        </w:rPr>
-        <w:t xml:space="preserve">Overall Testing: When the circuit was powered then we connected our phone to HC-05 and entered the medicine time along with real time. When the medicine time was reached then the buzzer was enabled. If medicine was not taken in 2 minutes (just for testing), then a miss call was made to the care taker. If the person kept his hand in front of the dispenser, then the stepper motor was rotated to dispense medicine in the hand of people. We also tried to interrupt the mains power supply so that we can check whether the controller is getting </w:t>
-      </w:r>
-      <w:proofErr w:type="gramStart"/>
-      <w:r>
-        <w:rPr>
-          <w:rFonts w:cstheme="minorHAnsi"/>
-          <w:sz w:val="24"/>
-          <w:szCs w:val="24"/>
-        </w:rPr>
-        <w:t>uninterrupted  power</w:t>
-      </w:r>
-      <w:proofErr w:type="gramEnd"/>
-      <w:r>
-        <w:rPr>
-          <w:rFonts w:cstheme="minorHAnsi"/>
-          <w:sz w:val="24"/>
-          <w:szCs w:val="24"/>
-        </w:rPr>
-        <w:t xml:space="preserve"> supply from battery.</w:t>
-      </w:r>
-    </w:p>
-    <w:p>
-      <w:pPr>
-        <w:pStyle w:val="ListParagraph"/>
-        <w:rPr>
-          <w:rFonts w:cstheme="minorHAnsi"/>
-          <w:sz w:val="24"/>
-          <w:szCs w:val="24"/>
-        </w:rPr>
-      </w:pPr>
-    </w:p>
-    <w:p/>
+          <w:b/>
+          <w:bCs/>
+          <w:sz w:val="28"/>
+          <w:szCs w:val="28"/>
+        </w:rPr>
+      </w:pPr>
+      <w:r>
+        <w:rPr>
+          <w:rFonts w:cstheme="minorHAnsi"/>
+          <w:b/>
+          <w:bCs/>
+          <w:sz w:val="28"/>
+          <w:szCs w:val="28"/>
+        </w:rPr>
+        <w:lastRenderedPageBreak/>
+        <w:t>Conclusion</w:t>
+      </w:r>
+    </w:p>
+    <w:p>
+      <w:pPr>
+        <w:ind w:left="360"/>
+        <w:jc w:val="both"/>
+        <w:rPr>
+          <w:rFonts w:cstheme="minorHAnsi"/>
+          <w:b/>
+          <w:bCs/>
+          <w:sz w:val="28"/>
+          <w:szCs w:val="28"/>
+        </w:rPr>
+      </w:pPr>
+    </w:p>
+    <w:p>
+      <w:pPr>
+        <w:ind w:left="360"/>
+        <w:jc w:val="both"/>
+        <w:rPr>
+          <w:rFonts w:cstheme="minorHAnsi"/>
+          <w:sz w:val="24"/>
+          <w:szCs w:val="24"/>
+        </w:rPr>
+      </w:pPr>
+      <w:r>
+        <w:rPr>
+          <w:rFonts w:cstheme="minorHAnsi"/>
+          <w:sz w:val="24"/>
+          <w:szCs w:val="24"/>
+        </w:rPr>
+        <w:t>In accordance to the name “Smart Medicine Dispenser” this dispenser unit reminds person to take medicines on time and dispenses medicine into the hands of person.</w:t>
+      </w:r>
+      <w:r>
+        <w:rPr>
+          <w:rFonts w:cstheme="minorHAnsi"/>
+          <w:sz w:val="24"/>
+          <w:szCs w:val="24"/>
+        </w:rPr>
+        <w:t xml:space="preserve"> On failure to take medicine the care taker is alerted with a miss call.</w:t>
+      </w:r>
+    </w:p>
+    <w:p>
+      <w:pPr>
+        <w:ind w:left="360"/>
+        <w:jc w:val="both"/>
+        <w:rPr>
+          <w:rFonts w:cstheme="minorHAnsi"/>
+          <w:sz w:val="24"/>
+          <w:szCs w:val="24"/>
+        </w:rPr>
+      </w:pPr>
+      <w:r>
+        <w:rPr>
+          <w:rFonts w:cstheme="minorHAnsi"/>
+          <w:sz w:val="24"/>
+          <w:szCs w:val="24"/>
+        </w:rPr>
+        <w:t xml:space="preserve">During the testing phase we learned how to test a component at software and hardware level. During the testing of GSM </w:t>
+      </w:r>
+      <w:r>
+        <w:rPr>
+          <w:rFonts w:cstheme="minorHAnsi"/>
+          <w:sz w:val="24"/>
+          <w:szCs w:val="24"/>
+        </w:rPr>
+        <w:t>module,</w:t>
+      </w:r>
+      <w:r>
+        <w:rPr>
+          <w:rFonts w:cstheme="minorHAnsi"/>
+          <w:sz w:val="24"/>
+          <w:szCs w:val="24"/>
+        </w:rPr>
+        <w:t xml:space="preserve"> we learned how to troubleshoot hardware level problem.</w:t>
+      </w:r>
+      <w:r>
+        <w:rPr>
+          <w:rFonts w:cstheme="minorHAnsi"/>
+          <w:sz w:val="24"/>
+          <w:szCs w:val="24"/>
+        </w:rPr>
+        <w:t xml:space="preserve"> We also learned the problems that may occur while loading a program into controller and then how to find the way out to it. We also learned how to connect all the standalone components together to achieve a particular aim.</w:t>
+      </w:r>
+    </w:p>
+    <w:p>
+      <w:pPr>
+        <w:ind w:left="360"/>
+        <w:jc w:val="both"/>
+        <w:rPr>
+          <w:rFonts w:cstheme="minorHAnsi"/>
+          <w:sz w:val="24"/>
+          <w:szCs w:val="24"/>
+        </w:rPr>
+      </w:pPr>
+      <w:r>
+        <w:rPr>
+          <w:rFonts w:cstheme="minorHAnsi"/>
+          <w:sz w:val="24"/>
+          <w:szCs w:val="24"/>
+        </w:rPr>
+        <w:t>On completion of the project we can say that this dispenser unit can be extremely helpful to old age people and to them who are alone at home the whole day and tend to forget to take medicine on time.</w:t>
+      </w:r>
+    </w:p>
     <w:sectPr>
       <w:pgSz w:w="11906" w:h="16838"/>
       <w:pgMar w:top="1440" w:right="1440" w:bottom="1440" w:left="1440" w:header="708" w:footer="708" w:gutter="0"/>
@@ -1120,53 +1088,106 @@
       </w:rPr>
     </w:lvl>
   </w:abstractNum>
+  <w:abstractNum w:abstractNumId="3" w15:restartNumberingAfterBreak="0">
+    <w:nsid w:val="509F324A"/>
+    <w:multiLevelType w:val="hybridMultilevel"/>
+    <w:tmpl w:val="DFC045C4"/>
+    <w:lvl w:ilvl="0" w:tplc="4009000F">
+      <w:start w:val="1"/>
+      <w:numFmt w:val="decimal"/>
+      <w:lvlText w:val="%1."/>
+      <w:lvlJc w:val="left"/>
+      <w:pPr>
+        <w:ind w:left="1440" w:hanging="360"/>
+      </w:pPr>
+    </w:lvl>
+    <w:lvl w:ilvl="1" w:tplc="40090019" w:tentative="1">
+      <w:start w:val="1"/>
+      <w:numFmt w:val="lowerLetter"/>
+      <w:lvlText w:val="%2."/>
+      <w:lvlJc w:val="left"/>
+      <w:pPr>
+        <w:ind w:left="2160" w:hanging="360"/>
+      </w:pPr>
+    </w:lvl>
+    <w:lvl w:ilvl="2" w:tplc="4009001B" w:tentative="1">
+      <w:start w:val="1"/>
+      <w:numFmt w:val="lowerRoman"/>
+      <w:lvlText w:val="%3."/>
+      <w:lvlJc w:val="right"/>
+      <w:pPr>
+        <w:ind w:left="2880" w:hanging="180"/>
+      </w:pPr>
+    </w:lvl>
+    <w:lvl w:ilvl="3" w:tplc="4009000F" w:tentative="1">
+      <w:start w:val="1"/>
+      <w:numFmt w:val="decimal"/>
+      <w:lvlText w:val="%4."/>
+      <w:lvlJc w:val="left"/>
+      <w:pPr>
+        <w:ind w:left="3600" w:hanging="360"/>
+      </w:pPr>
+    </w:lvl>
+    <w:lvl w:ilvl="4" w:tplc="40090019" w:tentative="1">
+      <w:start w:val="1"/>
+      <w:numFmt w:val="lowerLetter"/>
+      <w:lvlText w:val="%5."/>
+      <w:lvlJc w:val="left"/>
+      <w:pPr>
+        <w:ind w:left="4320" w:hanging="360"/>
+      </w:pPr>
+    </w:lvl>
+    <w:lvl w:ilvl="5" w:tplc="4009001B" w:tentative="1">
+      <w:start w:val="1"/>
+      <w:numFmt w:val="lowerRoman"/>
+      <w:lvlText w:val="%6."/>
+      <w:lvlJc w:val="right"/>
+      <w:pPr>
+        <w:ind w:left="5040" w:hanging="180"/>
+      </w:pPr>
+    </w:lvl>
+    <w:lvl w:ilvl="6" w:tplc="4009000F" w:tentative="1">
+      <w:start w:val="1"/>
+      <w:numFmt w:val="decimal"/>
+      <w:lvlText w:val="%7."/>
+      <w:lvlJc w:val="left"/>
+      <w:pPr>
+        <w:ind w:left="5760" w:hanging="360"/>
+      </w:pPr>
+    </w:lvl>
+    <w:lvl w:ilvl="7" w:tplc="40090019" w:tentative="1">
+      <w:start w:val="1"/>
+      <w:numFmt w:val="lowerLetter"/>
+      <w:lvlText w:val="%8."/>
+      <w:lvlJc w:val="left"/>
+      <w:pPr>
+        <w:ind w:left="6480" w:hanging="360"/>
+      </w:pPr>
+    </w:lvl>
+    <w:lvl w:ilvl="8" w:tplc="4009001B" w:tentative="1">
+      <w:start w:val="1"/>
+      <w:numFmt w:val="lowerRoman"/>
+      <w:lvlText w:val="%9."/>
+      <w:lvlJc w:val="right"/>
+      <w:pPr>
+        <w:ind w:left="7200" w:hanging="180"/>
+      </w:pPr>
+    </w:lvl>
+  </w:abstractNum>
   <w:num w:numId="1">
     <w:abstractNumId w:val="0"/>
-    <w:lvlOverride w:ilvl="0">
-      <w:startOverride w:val="1"/>
-    </w:lvlOverride>
-    <w:lvlOverride w:ilvl="1">
-      <w:startOverride w:val="1"/>
-    </w:lvlOverride>
-    <w:lvlOverride w:ilvl="2">
-      <w:startOverride w:val="1"/>
-    </w:lvlOverride>
-    <w:lvlOverride w:ilvl="3">
-      <w:startOverride w:val="1"/>
-    </w:lvlOverride>
-    <w:lvlOverride w:ilvl="4">
-      <w:startOverride w:val="1"/>
-    </w:lvlOverride>
-    <w:lvlOverride w:ilvl="5">
-      <w:startOverride w:val="1"/>
-    </w:lvlOverride>
-    <w:lvlOverride w:ilvl="6">
-      <w:startOverride w:val="1"/>
-    </w:lvlOverride>
-    <w:lvlOverride w:ilvl="7">
-      <w:startOverride w:val="1"/>
-    </w:lvlOverride>
-    <w:lvlOverride w:ilvl="8">
-      <w:startOverride w:val="1"/>
-    </w:lvlOverride>
   </w:num>
   <w:num w:numId="2">
     <w:abstractNumId w:val="2"/>
-    <w:lvlOverride w:ilvl="0"/>
-    <w:lvlOverride w:ilvl="1"/>
-    <w:lvlOverride w:ilvl="2"/>
-    <w:lvlOverride w:ilvl="3"/>
-    <w:lvlOverride w:ilvl="4"/>
-    <w:lvlOverride w:ilvl="5"/>
-    <w:lvlOverride w:ilvl="6"/>
-    <w:lvlOverride w:ilvl="7"/>
-    <w:lvlOverride w:ilvl="8"/>
   </w:num>
   <w:num w:numId="3">
     <w:abstractNumId w:val="2"/>
   </w:num>
   <w:num w:numId="4">
     <w:abstractNumId w:val="1"/>
+  </w:num>
+  <w:num w:numId="5">
+    <w:abstractNumId w:val="3"/>
   </w:num>
 </w:numbering>
 </file>
@@ -1617,6 +1638,11 @@
       <w:contextualSpacing/>
     </w:pPr>
   </w:style>
+  <w:style w:type="character" w:customStyle="1" w:styleId="pl-pds">
+    <w:name w:val="pl-pds"/>
+    <w:basedOn w:val="DefaultParagraphFont"/>
+    <w:rsid w:val="00537675"/>
+  </w:style>
 </w:styles>
 </file>
 

</xml_diff>